<commit_message>
Edited Start-Up (Visual purpose)
</commit_message>
<xml_diff>
--- a/StudentAssistant/DOCUMENTS/README.docx
+++ b/StudentAssistant/DOCUMENTS/README.docx
@@ -624,25 +624,37 @@
         </w:rPr>
         <w:t xml:space="preserve">with a deadline within a week from today. The table contains the name of the </w:t>
       </w:r>
+      <w:r>
+        <w:rPr>
+          <w:lang w:val="en-US"/>
+        </w:rPr>
+        <w:t xml:space="preserve">assignment, </w:t>
+      </w:r>
+      <w:r>
+        <w:rPr>
+          <w:lang w:val="en-US"/>
+        </w:rPr>
+        <w:t>name</w:t>
+      </w:r>
+      <w:r>
+        <w:rPr>
+          <w:lang w:val="en-US"/>
+        </w:rPr>
+        <w:t xml:space="preserve"> of course, </w:t>
+      </w:r>
       <w:proofErr w:type="gramStart"/>
       <w:r>
         <w:rPr>
           <w:lang w:val="en-US"/>
         </w:rPr>
-        <w:t xml:space="preserve">assignment, </w:t>
-      </w:r>
-      <w:r>
-        <w:rPr>
-          <w:lang w:val="en-US"/>
-        </w:rPr>
-        <w:t xml:space="preserve"> name</w:t>
+        <w:t>weight(</w:t>
       </w:r>
       <w:proofErr w:type="gramEnd"/>
       <w:r>
         <w:rPr>
           <w:lang w:val="en-US"/>
         </w:rPr>
-        <w:t xml:space="preserve"> of course, weight(%), and deadline for each assignment.</w:t>
+        <w:t>%), and deadline for each assignment.</w:t>
       </w:r>
     </w:p>
     <w:p>

</xml_diff>